<commit_message>
Update Oscars-Ratings-Films-Oh-Py - Final_Report.docx
corrected small typos
</commit_message>
<xml_diff>
--- a/Oscars-Ratings-Films-Oh-Py - Final_Report.docx
+++ b/Oscars-Ratings-Films-Oh-Py - Final_Report.docx
@@ -632,7 +632,6 @@
           <w:sz w:val="36"/>
           <w:szCs w:val="36"/>
         </w:rPr>
-        <w:lastRenderedPageBreak/>
         <w:t>Project Objective</w:t>
       </w:r>
       <w:r>
@@ -1056,14 +1055,6 @@
           <w:szCs w:val="24"/>
         </w:rPr>
         <w:br w:type="page"/>
-      </w:r>
-      <w:r>
-        <w:rPr>
-          <w:rFonts w:ascii="Franklin Gothic Book" w:hAnsi="Franklin Gothic Book"/>
-          <w:sz w:val="24"/>
-          <w:szCs w:val="24"/>
-        </w:rPr>
-        <w:lastRenderedPageBreak/>
         <w:t>D</w:t>
       </w:r>
       <w:r>
@@ -1639,7 +1630,6 @@
           <w:sz w:val="28"/>
           <w:szCs w:val="28"/>
         </w:rPr>
-        <w:lastRenderedPageBreak/>
         <w:t>Awards Data Cleanse:</w:t>
       </w:r>
     </w:p>
@@ -1891,6 +1881,7 @@
       <w:r>
         <w:rPr>
           <w:rFonts w:ascii="Franklin Gothic Book" w:hAnsi="Franklin Gothic Book"/>
+          <w:noProof/>
           <w:sz w:val="28"/>
           <w:szCs w:val="28"/>
         </w:rPr>
@@ -2019,15 +2010,7 @@
           <w:sz w:val="24"/>
           <w:szCs w:val="24"/>
         </w:rPr>
-        <w:t>As we progressed through the initial dataset, we found that it would be difficult to join to the other dataset, so a new source file was used which listed film titles.</w:t>
-      </w:r>
-      <w:r>
-        <w:rPr>
-          <w:rFonts w:ascii="Franklin Gothic Book" w:hAnsi="Franklin Gothic Book"/>
-          <w:sz w:val="24"/>
-          <w:szCs w:val="24"/>
-        </w:rPr>
-        <w:t xml:space="preserve"> The new data set </w:t>
+        <w:t xml:space="preserve">As we progressed through the initial dataset, we found that it would be difficult to join to the other dataset, so a new source file was used which listed film titles. The new data set </w:t>
       </w:r>
       <w:r>
         <w:rPr>
@@ -2093,7 +2076,6 @@
           <w:sz w:val="24"/>
           <w:szCs w:val="24"/>
         </w:rPr>
-        <w:lastRenderedPageBreak/>
         <w:t>Third Data source link:</w:t>
       </w:r>
     </w:p>
@@ -2610,7 +2592,6 @@
           <w:sz w:val="24"/>
           <w:szCs w:val="24"/>
         </w:rPr>
-        <w:lastRenderedPageBreak/>
         <w:t>Examples of this analysis at a high level would include:</w:t>
       </w:r>
     </w:p>
@@ -2817,15 +2798,7 @@
           <w:sz w:val="24"/>
           <w:szCs w:val="24"/>
         </w:rPr>
-        <w:t>Merge Academy Awards</w:t>
-      </w:r>
-      <w:r>
-        <w:rPr>
-          <w:rFonts w:ascii="Franklin Gothic Book" w:hAnsi="Franklin Gothic Book"/>
-          <w:sz w:val="24"/>
-          <w:szCs w:val="24"/>
-        </w:rPr>
-        <w:t xml:space="preserve"> and Nominees for Director tables</w:t>
+        <w:t>Merge Academy Awards and Nominees for Director tables</w:t>
       </w:r>
     </w:p>
     <w:p>
@@ -3011,6 +2984,7 @@
       <w:r>
         <w:rPr>
           <w:rFonts w:ascii="Franklin Gothic Book" w:hAnsi="Franklin Gothic Book"/>
+          <w:noProof/>
           <w:sz w:val="24"/>
           <w:szCs w:val="24"/>
         </w:rPr>
@@ -3079,7 +3053,6 @@
           <w:sz w:val="24"/>
           <w:szCs w:val="24"/>
         </w:rPr>
-        <w:lastRenderedPageBreak/>
         <w:t xml:space="preserve">The original code was then updated to ensure consistency with the </w:t>
       </w:r>
       <w:proofErr w:type="spellStart"/>
@@ -3103,6 +3076,7 @@
       <w:r>
         <w:rPr>
           <w:rFonts w:ascii="Franklin Gothic Book" w:hAnsi="Franklin Gothic Book"/>
+          <w:noProof/>
           <w:sz w:val="24"/>
           <w:szCs w:val="24"/>
         </w:rPr>
@@ -3185,6 +3159,7 @@
       <w:r>
         <w:rPr>
           <w:rFonts w:ascii="Franklin Gothic Book" w:hAnsi="Franklin Gothic Book"/>
+          <w:noProof/>
           <w:sz w:val="24"/>
           <w:szCs w:val="24"/>
         </w:rPr>
@@ -3267,6 +3242,7 @@
       <w:r>
         <w:rPr>
           <w:rFonts w:ascii="Franklin Gothic Book" w:hAnsi="Franklin Gothic Book"/>
+          <w:noProof/>
           <w:sz w:val="24"/>
           <w:szCs w:val="24"/>
         </w:rPr>
@@ -3335,12 +3311,14 @@
           <w:sz w:val="24"/>
           <w:szCs w:val="24"/>
         </w:rPr>
-        <w:lastRenderedPageBreak/>
         <w:t xml:space="preserve">The combination of these coding elements culminated in successful data insert into the database tables. </w:t>
       </w:r>
     </w:p>
     <w:p>
       <w:r>
+        <w:rPr>
+          <w:noProof/>
+        </w:rPr>
         <w:drawing>
           <wp:inline distT="0" distB="0" distL="0" distR="0" wp14:anchorId="49D73E94" wp14:editId="239B1556">
             <wp:extent cx="4751407" cy="2097175"/>
@@ -3461,25 +3439,7 @@
           <w:sz w:val="24"/>
           <w:szCs w:val="24"/>
         </w:rPr>
-        <w:t xml:space="preserve">Data is rarely </w:t>
-      </w:r>
-      <w:proofErr w:type="gramStart"/>
-      <w:r>
-        <w:rPr>
-          <w:rFonts w:ascii="Franklin Gothic Book" w:hAnsi="Franklin Gothic Book"/>
-          <w:sz w:val="24"/>
-          <w:szCs w:val="24"/>
-        </w:rPr>
-        <w:t>comes</w:t>
-      </w:r>
-      <w:proofErr w:type="gramEnd"/>
-      <w:r>
-        <w:rPr>
-          <w:rFonts w:ascii="Franklin Gothic Book" w:hAnsi="Franklin Gothic Book"/>
-          <w:sz w:val="24"/>
-          <w:szCs w:val="24"/>
-        </w:rPr>
-        <w:t xml:space="preserve"> in a Goldilocks form even when it looks clean to start.  It can have too much information, too little, or just be nuanced enough to cause problems. </w:t>
+        <w:t xml:space="preserve">Data rarely comes in a Goldilocks form even when it looks clean to start.  It can have too much information, too little, or just be nuanced enough to cause problems. </w:t>
       </w:r>
     </w:p>
     <w:p>
@@ -6218,6 +6178,7 @@
   <w:style w:type="character" w:default="1" w:styleId="DefaultParagraphFont">
     <w:name w:val="Default Paragraph Font"/>
     <w:uiPriority w:val="1"/>
+    <w:semiHidden/>
     <w:unhideWhenUsed/>
   </w:style>
   <w:style w:type="table" w:default="1" w:styleId="TableNormal">

</xml_diff>